<commit_message>
Implement ability to add a community and retrieve all communities. Add AuthorizedConsumer annotation to guard method from users who are not logged in
</commit_message>
<xml_diff>
--- a/APIUrlStuff.docx
+++ b/APIUrlStuff.docx
@@ -29,6 +29,13 @@
         </w:rPr>
         <w:t xml:space="preserve">User Registration </w:t>
       </w:r>
+      <w:r>
+        <w:rPr>
+          <w:b/>
+          <w:bCs/>
+        </w:rPr>
+        <w:t>(DONE)</w:t>
+      </w:r>
     </w:p>
     <w:p>
       <w:pPr>
@@ -449,6 +456,13 @@
           <w:bCs/>
         </w:rPr>
         <w:t>User Login</w:t>
+      </w:r>
+      <w:r>
+        <w:rPr>
+          <w:b/>
+          <w:bCs/>
+        </w:rPr>
+        <w:t xml:space="preserve"> (DONE)</w:t>
       </w:r>
     </w:p>
     <w:p>
@@ -799,15 +813,18 @@
       </w:r>
       <w:proofErr w:type="spellEnd"/>
       <w:r>
-        <w:t>/post/community/&lt;</w:t>
+        <w:t>/</w:t>
       </w:r>
       <w:proofErr w:type="spellStart"/>
       <w:r>
-        <w:t>communityid</w:t>
+        <w:t>post</w:t>
+      </w:r>
+      <w:r>
+        <w:t>?community</w:t>
       </w:r>
       <w:proofErr w:type="spellEnd"/>
       <w:r>
-        <w:t>&gt;</w:t>
+        <w:t>=1</w:t>
       </w:r>
     </w:p>
     <w:p>
@@ -1006,34 +1023,150 @@
       </w:r>
     </w:p>
     <w:p>
-      <w:proofErr w:type="gramStart"/>
-      <w:r>
-        <w:t>{ “</w:t>
-      </w:r>
-      <w:proofErr w:type="gramEnd"/>
-      <w:r>
-        <w:t>name” : “</w:t>
-      </w:r>
-      <w:proofErr w:type="spellStart"/>
-      <w:r>
-        <w:t>communityname</w:t>
-      </w:r>
-      <w:proofErr w:type="spellEnd"/>
-      <w:r>
-        <w:t>”,</w:t>
-      </w:r>
-    </w:p>
-    <w:p>
-      <w:r>
-        <w:t>“description</w:t>
-      </w:r>
-      <w:proofErr w:type="gramStart"/>
-      <w:r>
-        <w:t>” :</w:t>
-      </w:r>
-      <w:proofErr w:type="gramEnd"/>
-      <w:r>
-        <w:t xml:space="preserve"> “this is a community” }</w:t>
+      <w:pPr>
+        <w:shd w:val="clear" w:color="auto" w:fill="FFFFFE"/>
+        <w:spacing w:after="0" w:line="240" w:lineRule="atLeast"/>
+        <w:rPr>
+          <w:rFonts w:ascii="Courier New" w:eastAsia="Times New Roman" w:hAnsi="Courier New" w:cs="Courier New"/>
+          <w:color w:val="000000"/>
+          <w:sz w:val="18"/>
+          <w:szCs w:val="18"/>
+        </w:rPr>
+      </w:pPr>
+      <w:r>
+        <w:rPr>
+          <w:rFonts w:ascii="Courier New" w:eastAsia="Times New Roman" w:hAnsi="Courier New" w:cs="Courier New"/>
+          <w:color w:val="000000"/>
+          <w:sz w:val="18"/>
+          <w:szCs w:val="18"/>
+        </w:rPr>
+        <w:t>{</w:t>
+      </w:r>
+    </w:p>
+    <w:p>
+      <w:pPr>
+        <w:shd w:val="clear" w:color="auto" w:fill="FFFFFE"/>
+        <w:spacing w:after="0" w:line="240" w:lineRule="atLeast"/>
+        <w:rPr>
+          <w:rFonts w:ascii="Courier New" w:eastAsia="Times New Roman" w:hAnsi="Courier New" w:cs="Courier New"/>
+          <w:color w:val="000000"/>
+          <w:sz w:val="18"/>
+          <w:szCs w:val="18"/>
+        </w:rPr>
+      </w:pPr>
+      <w:r>
+        <w:rPr>
+          <w:rFonts w:ascii="Courier New" w:eastAsia="Times New Roman" w:hAnsi="Courier New" w:cs="Courier New"/>
+          <w:color w:val="000000"/>
+          <w:sz w:val="18"/>
+          <w:szCs w:val="18"/>
+        </w:rPr>
+        <w:t>    </w:t>
+      </w:r>
+      <w:r>
+        <w:rPr>
+          <w:rFonts w:ascii="Courier New" w:eastAsia="Times New Roman" w:hAnsi="Courier New" w:cs="Courier New"/>
+          <w:color w:val="A31515"/>
+          <w:sz w:val="18"/>
+          <w:szCs w:val="18"/>
+        </w:rPr>
+        <w:t>"name"</w:t>
+      </w:r>
+      <w:r>
+        <w:rPr>
+          <w:rFonts w:ascii="Courier New" w:eastAsia="Times New Roman" w:hAnsi="Courier New" w:cs="Courier New"/>
+          <w:color w:val="000000"/>
+          <w:sz w:val="18"/>
+          <w:szCs w:val="18"/>
+        </w:rPr>
+        <w:t>: </w:t>
+      </w:r>
+      <w:r>
+        <w:rPr>
+          <w:rFonts w:ascii="Courier New" w:eastAsia="Times New Roman" w:hAnsi="Courier New" w:cs="Courier New"/>
+          <w:color w:val="0451A5"/>
+          <w:sz w:val="18"/>
+          <w:szCs w:val="18"/>
+        </w:rPr>
+        <w:t>"Gaming"</w:t>
+      </w:r>
+      <w:r>
+        <w:rPr>
+          <w:rFonts w:ascii="Courier New" w:eastAsia="Times New Roman" w:hAnsi="Courier New" w:cs="Courier New"/>
+          <w:color w:val="000000"/>
+          <w:sz w:val="18"/>
+          <w:szCs w:val="18"/>
+        </w:rPr>
+        <w:t>,</w:t>
+      </w:r>
+    </w:p>
+    <w:p>
+      <w:pPr>
+        <w:shd w:val="clear" w:color="auto" w:fill="FFFFFE"/>
+        <w:spacing w:after="0" w:line="240" w:lineRule="atLeast"/>
+        <w:rPr>
+          <w:rFonts w:ascii="Courier New" w:eastAsia="Times New Roman" w:hAnsi="Courier New" w:cs="Courier New"/>
+          <w:color w:val="000000"/>
+          <w:sz w:val="18"/>
+          <w:szCs w:val="18"/>
+        </w:rPr>
+      </w:pPr>
+      <w:r>
+        <w:rPr>
+          <w:rFonts w:ascii="Courier New" w:eastAsia="Times New Roman" w:hAnsi="Courier New" w:cs="Courier New"/>
+          <w:color w:val="000000"/>
+          <w:sz w:val="18"/>
+          <w:szCs w:val="18"/>
+        </w:rPr>
+        <w:t>    </w:t>
+      </w:r>
+      <w:r>
+        <w:rPr>
+          <w:rFonts w:ascii="Courier New" w:eastAsia="Times New Roman" w:hAnsi="Courier New" w:cs="Courier New"/>
+          <w:color w:val="A31515"/>
+          <w:sz w:val="18"/>
+          <w:szCs w:val="18"/>
+        </w:rPr>
+        <w:t>"description"</w:t>
+      </w:r>
+      <w:r>
+        <w:rPr>
+          <w:rFonts w:ascii="Courier New" w:eastAsia="Times New Roman" w:hAnsi="Courier New" w:cs="Courier New"/>
+          <w:color w:val="000000"/>
+          <w:sz w:val="18"/>
+          <w:szCs w:val="18"/>
+        </w:rPr>
+        <w:t>: </w:t>
+      </w:r>
+      <w:r>
+        <w:rPr>
+          <w:rFonts w:ascii="Courier New" w:eastAsia="Times New Roman" w:hAnsi="Courier New" w:cs="Courier New"/>
+          <w:color w:val="0451A5"/>
+          <w:sz w:val="18"/>
+          <w:szCs w:val="18"/>
+        </w:rPr>
+        <w:t>"Something cool related to a video game you're playing or anything gaming related? Post here!"</w:t>
+      </w:r>
+    </w:p>
+    <w:p>
+      <w:pPr>
+        <w:shd w:val="clear" w:color="auto" w:fill="FFFFFE"/>
+        <w:spacing w:after="0" w:line="240" w:lineRule="atLeast"/>
+        <w:rPr>
+          <w:rFonts w:ascii="Courier New" w:eastAsia="Times New Roman" w:hAnsi="Courier New" w:cs="Courier New"/>
+          <w:color w:val="000000"/>
+          <w:sz w:val="18"/>
+          <w:szCs w:val="18"/>
+        </w:rPr>
+      </w:pPr>
+      <w:r>
+        <w:rPr>
+          <w:rFonts w:ascii="Courier New" w:eastAsia="Times New Roman" w:hAnsi="Courier New" w:cs="Courier New"/>
+          <w:color w:val="000000"/>
+          <w:sz w:val="18"/>
+          <w:szCs w:val="18"/>
+        </w:rPr>
+        <w:t>}</w:t>
       </w:r>
     </w:p>
     <w:p/>

</xml_diff>